<commit_message>
Update BH Resume Version Two.docx
</commit_message>
<xml_diff>
--- a/Resume/BH Resume Version Two.docx
+++ b/Resume/BH Resume Version Two.docx
@@ -260,15 +260,7 @@
           <w:sz w:val="18"/>
           <w:szCs w:val="18"/>
         </w:rPr>
-        <w:t xml:space="preserve"> - Deans List all four years</w:t>
-      </w:r>
-      <w:r>
-        <w:rPr>
-          <w:rFonts w:ascii="Calibri" w:eastAsia="Calibri" w:hAnsi="Calibri" w:cs="Calibri"/>
-          <w:sz w:val="18"/>
-          <w:szCs w:val="18"/>
-        </w:rPr>
-        <w:t>.</w:t>
+        <w:t xml:space="preserve"> - Deans List all four years.</w:t>
       </w:r>
     </w:p>
     <w:p>
@@ -319,7 +311,39 @@
           <w:szCs w:val="18"/>
         </w:rPr>
         <w:br/>
-        <w:t xml:space="preserve">600+ active hour, 1000+ study hour program focused on the practical application of data science / analytics among real world problems. </w:t>
+        <w:t xml:space="preserve">600+ active hour, 1000+ study hour program focused on the practical application of data </w:t>
+      </w:r>
+      <w:r>
+        <w:rPr>
+          <w:rFonts w:ascii="Calibri" w:eastAsia="Calibri" w:hAnsi="Calibri" w:cs="Calibri"/>
+          <w:sz w:val="18"/>
+          <w:szCs w:val="18"/>
+        </w:rPr>
+        <w:t xml:space="preserve">analytics / science </w:t>
+      </w:r>
+      <w:r>
+        <w:rPr>
+          <w:rFonts w:ascii="Calibri" w:eastAsia="Calibri" w:hAnsi="Calibri" w:cs="Calibri"/>
+          <w:sz w:val="18"/>
+          <w:szCs w:val="18"/>
+        </w:rPr>
+        <w:t xml:space="preserve">among real world </w:t>
+      </w:r>
+      <w:r>
+        <w:rPr>
+          <w:rFonts w:ascii="Calibri" w:eastAsia="Calibri" w:hAnsi="Calibri" w:cs="Calibri"/>
+          <w:sz w:val="18"/>
+          <w:szCs w:val="18"/>
+        </w:rPr>
+        <w:t xml:space="preserve">business </w:t>
+      </w:r>
+      <w:r>
+        <w:rPr>
+          <w:rFonts w:ascii="Calibri" w:eastAsia="Calibri" w:hAnsi="Calibri" w:cs="Calibri"/>
+          <w:sz w:val="18"/>
+          <w:szCs w:val="18"/>
+        </w:rPr>
+        <w:t xml:space="preserve">problems. </w:t>
       </w:r>
     </w:p>
     <w:p>
@@ -446,15 +470,7 @@
           <w:sz w:val="18"/>
           <w:szCs w:val="18"/>
         </w:rPr>
-        <w:t>Data Wrangling, Data Visualization, Data Cleaning, Exploratory Data Analysis, Data Modeli</w:t>
-      </w:r>
-      <w:r>
-        <w:rPr>
-          <w:rFonts w:ascii="Calibri" w:eastAsia="Calibri" w:hAnsi="Calibri" w:cs="Calibri"/>
-          <w:sz w:val="18"/>
-          <w:szCs w:val="18"/>
-        </w:rPr>
-        <w:t>ng</w:t>
+        <w:t>Data Wrangling, Data Visualization, Data Cleaning, Exploratory Data Analysis, Data Modeling</w:t>
       </w:r>
     </w:p>
     <w:p>
@@ -744,18 +760,7 @@
             <w:szCs w:val="18"/>
             <w:u w:val="single"/>
           </w:rPr>
-          <w:t>Her</w:t>
-        </w:r>
-        <w:r>
-          <w:rPr>
-            <w:rFonts w:ascii="Calibri" w:eastAsia="Calibri" w:hAnsi="Calibri" w:cs="Calibri"/>
-            <w:b/>
-            <w:color w:val="1155CC"/>
-            <w:sz w:val="18"/>
-            <w:szCs w:val="18"/>
-            <w:u w:val="single"/>
-          </w:rPr>
-          <w:t>e</w:t>
+          <w:t>Here</w:t>
         </w:r>
       </w:hyperlink>
     </w:p>

</xml_diff>